<commit_message>
24 maret sebelum pulang kantor
</commit_message>
<xml_diff>
--- a/2021 DEBI TOMIKA/III. SISTEM INFORMASI DAN MULTIMEDIA/III.B. Pengolahan Data/III.B.6/1. III.B.6. 1. Manipulasi Data Scan Peta SP2020.docx
+++ b/2021 DEBI TOMIKA/III. SISTEM INFORMASI DAN MULTIMEDIA/III.B. Pengolahan Data/III.B.6/1. III.B.6. 1. Manipulasi Data Scan Peta SP2020.docx
@@ -1045,6 +1045,14 @@
                                         <w:sz w:val="36"/>
                                         <w:szCs w:val="36"/>
                                       </w:rPr>
+                                      <w:t xml:space="preserve">Januari-Maret </w:t>
+                                    </w:r>
+                                    <w:r>
+                                      <w:rPr>
+                                        <w:color w:val="4472C4" w:themeColor="accent1"/>
+                                        <w:sz w:val="36"/>
+                                        <w:szCs w:val="36"/>
+                                      </w:rPr>
                                       <w:t>2021</w:t>
                                     </w:r>
                                   </w:p>
@@ -1140,6 +1148,14 @@
                                   <w:sz w:val="36"/>
                                   <w:szCs w:val="36"/>
                                 </w:rPr>
+                                <w:t xml:space="preserve">Januari-Maret </w:t>
+                              </w:r>
+                              <w:r>
+                                <w:rPr>
+                                  <w:color w:val="4472C4" w:themeColor="accent1"/>
+                                  <w:sz w:val="36"/>
+                                  <w:szCs w:val="36"/>
+                                </w:rPr>
                                 <w:t>2021</w:t>
                               </w:r>
                             </w:p>
@@ -1338,30 +1354,14 @@
           <w:sz w:val="24"/>
           <w:szCs w:val="24"/>
         </w:rPr>
-        <w:t xml:space="preserve">Gambar </w:t>
-      </w:r>
-      <w:r>
-        <w:rPr>
-          <w:b/>
-          <w:bCs/>
-          <w:sz w:val="24"/>
-          <w:szCs w:val="24"/>
-        </w:rPr>
-        <w:t>1</w:t>
-      </w:r>
-      <w:r>
-        <w:rPr>
-          <w:sz w:val="24"/>
-          <w:szCs w:val="24"/>
-        </w:rPr>
-        <w:t xml:space="preserve">. </w:t>
-      </w:r>
-      <w:r>
-        <w:rPr>
-          <w:sz w:val="24"/>
-          <w:szCs w:val="24"/>
-        </w:rPr>
-        <w:t xml:space="preserve">Alur Proses </w:t>
+        <w:t>Gambar 1</w:t>
+      </w:r>
+      <w:r>
+        <w:rPr>
+          <w:sz w:val="24"/>
+          <w:szCs w:val="24"/>
+        </w:rPr>
+        <w:t xml:space="preserve">. Alur Proses </w:t>
       </w:r>
       <w:r>
         <w:rPr>
@@ -1456,14 +1456,7 @@
           <w:sz w:val="24"/>
           <w:szCs w:val="24"/>
         </w:rPr>
-        <w:t>-nya masih acak</w:t>
-      </w:r>
-      <w:r>
-        <w:rPr>
-          <w:sz w:val="24"/>
-          <w:szCs w:val="24"/>
-        </w:rPr>
-        <w:t>.</w:t>
+        <w:t>-nya masih acak.</w:t>
       </w:r>
     </w:p>
     <w:p>
@@ -1547,30 +1540,14 @@
           <w:sz w:val="24"/>
           <w:szCs w:val="24"/>
         </w:rPr>
-        <w:t xml:space="preserve">Gambar </w:t>
-      </w:r>
-      <w:r>
-        <w:rPr>
-          <w:b/>
-          <w:bCs/>
-          <w:sz w:val="24"/>
-          <w:szCs w:val="24"/>
-        </w:rPr>
-        <w:t>2</w:t>
-      </w:r>
-      <w:r>
-        <w:rPr>
-          <w:sz w:val="24"/>
-          <w:szCs w:val="24"/>
-        </w:rPr>
-        <w:t xml:space="preserve">. </w:t>
-      </w:r>
-      <w:r>
-        <w:rPr>
-          <w:sz w:val="24"/>
-          <w:szCs w:val="24"/>
-        </w:rPr>
-        <w:t xml:space="preserve">Hasil </w:t>
+        <w:t>Gambar 2</w:t>
+      </w:r>
+      <w:r>
+        <w:rPr>
+          <w:sz w:val="24"/>
+          <w:szCs w:val="24"/>
+        </w:rPr>
+        <w:t xml:space="preserve">. Hasil </w:t>
       </w:r>
       <w:r>
         <w:rPr>
@@ -1586,14 +1563,7 @@
           <w:sz w:val="24"/>
           <w:szCs w:val="24"/>
         </w:rPr>
-        <w:t xml:space="preserve"> Peta SP2020-W</w:t>
-      </w:r>
-      <w:r>
-        <w:rPr>
-          <w:sz w:val="24"/>
-          <w:szCs w:val="24"/>
-        </w:rPr>
-        <w:t>S</w:t>
+        <w:t xml:space="preserve"> Peta SP2020-WS</w:t>
       </w:r>
     </w:p>
     <w:p>
@@ -1924,14 +1894,7 @@
           <w:sz w:val="24"/>
           <w:szCs w:val="24"/>
         </w:rPr>
-        <w:t xml:space="preserve"> peta SP2020-WS</w:t>
-      </w:r>
-      <w:r>
-        <w:rPr>
-          <w:sz w:val="24"/>
-          <w:szCs w:val="24"/>
-        </w:rPr>
-        <w:t xml:space="preserve"> yang nama </w:t>
+        <w:t xml:space="preserve"> peta SP2020-WS yang nama </w:t>
       </w:r>
       <w:r>
         <w:rPr>
@@ -1986,14 +1949,7 @@
           <w:sz w:val="24"/>
           <w:szCs w:val="24"/>
         </w:rPr>
-        <w:t xml:space="preserve"> peta SP2020-WS</w:t>
-      </w:r>
-      <w:r>
-        <w:rPr>
-          <w:sz w:val="24"/>
-          <w:szCs w:val="24"/>
-        </w:rPr>
-        <w:t xml:space="preserve"> yang nama </w:t>
+        <w:t xml:space="preserve"> peta SP2020-WS yang nama </w:t>
       </w:r>
       <w:r>
         <w:rPr>
@@ -2133,30 +2089,14 @@
           <w:sz w:val="24"/>
           <w:szCs w:val="24"/>
         </w:rPr>
-        <w:t xml:space="preserve">Gambar </w:t>
-      </w:r>
-      <w:r>
-        <w:rPr>
-          <w:b/>
-          <w:bCs/>
-          <w:sz w:val="24"/>
-          <w:szCs w:val="24"/>
-        </w:rPr>
-        <w:t>3</w:t>
-      </w:r>
-      <w:r>
-        <w:rPr>
-          <w:sz w:val="24"/>
-          <w:szCs w:val="24"/>
-        </w:rPr>
-        <w:t>. Hasil</w:t>
-      </w:r>
-      <w:r>
-        <w:rPr>
-          <w:sz w:val="24"/>
-          <w:szCs w:val="24"/>
-        </w:rPr>
-        <w:t xml:space="preserve"> </w:t>
+        <w:t>Gambar 3</w:t>
+      </w:r>
+      <w:r>
+        <w:rPr>
+          <w:sz w:val="24"/>
+          <w:szCs w:val="24"/>
+        </w:rPr>
+        <w:t xml:space="preserve">. Hasil </w:t>
       </w:r>
       <w:r>
         <w:rPr>
@@ -2392,16 +2332,7 @@
           <w:sz w:val="24"/>
           <w:szCs w:val="24"/>
         </w:rPr>
-        <w:t xml:space="preserve">Gambar </w:t>
-      </w:r>
-      <w:r>
-        <w:rPr>
-          <w:b/>
-          <w:bCs/>
-          <w:sz w:val="24"/>
-          <w:szCs w:val="24"/>
-        </w:rPr>
-        <w:t>4</w:t>
+        <w:t>Gambar 4</w:t>
       </w:r>
       <w:r>
         <w:rPr>
@@ -7511,6 +7442,7 @@
   <w:style w:type="character" w:default="1" w:styleId="DefaultParagraphFont">
     <w:name w:val="Default Paragraph Font"/>
     <w:uiPriority w:val="1"/>
+    <w:semiHidden/>
     <w:unhideWhenUsed/>
   </w:style>
   <w:style w:type="table" w:default="1" w:styleId="TableNormal">

</xml_diff>